<commit_message>
addressing PDT issue, EDA
explained spark logical abstractions
</commit_message>
<xml_diff>
--- a/sba22448_Integrated_CA.docx
+++ b/sba22448_Integrated_CA.docx
@@ -17,28 +17,349 @@
       <w:r>
         <w:fldChar w:fldCharType="separate"/>
       </w:r>
-      <w:proofErr w:type="spellStart"/>
       <w:r>
         <w:rPr>
           <w:rStyle w:val="Hyperlink"/>
         </w:rPr>
-        <w:t>Github</w:t>
-      </w:r>
-      <w:proofErr w:type="spellEnd"/>
-      <w:r>
-        <w:rPr>
-          <w:rStyle w:val="Hyperlink"/>
-        </w:rPr>
-        <w:t xml:space="preserve"> link</w:t>
+        <w:t>Github link</w:t>
       </w:r>
     </w:p>
     <w:p>
+      <w:pPr>
+        <w:pStyle w:val="Heading1"/>
+      </w:pPr>
       <w:r>
         <w:fldChar w:fldCharType="end"/>
+      </w:r>
+      <w:r>
+        <w:t>Introduction</w:t>
+      </w:r>
+    </w:p>
+    <w:p>
+      <w:r>
+        <w:t>When it come</w:t>
+      </w:r>
+      <w:r>
+        <w:t>s</w:t>
+      </w:r>
+      <w:r>
+        <w:t xml:space="preserve"> to </w:t>
+      </w:r>
+      <w:r>
+        <w:t>A</w:t>
+      </w:r>
+      <w:r>
+        <w:t>pache Spark</w:t>
+      </w:r>
+      <w:r>
+        <w:t xml:space="preserve"> </w:t>
+      </w:r>
+      <w:r>
+        <w:t>the</w:t>
+      </w:r>
+      <w:r>
+        <w:t>re are</w:t>
+      </w:r>
+      <w:r>
+        <w:t xml:space="preserve"> three logical abstractions </w:t>
+      </w:r>
+      <w:r>
+        <w:t>to handle data</w:t>
+      </w:r>
+      <w:r>
+        <w:t xml:space="preserve">. </w:t>
+      </w:r>
+      <w:r>
+        <w:t xml:space="preserve">RDDs (Resilient Distributed Datasets) </w:t>
+      </w:r>
+      <w:r>
+        <w:t>used to be the only option, they</w:t>
+      </w:r>
+      <w:r>
+        <w:t xml:space="preserve"> </w:t>
+      </w:r>
+      <w:r>
+        <w:t xml:space="preserve">are </w:t>
+      </w:r>
+      <w:r>
+        <w:t>immutable distributed collection</w:t>
+      </w:r>
+      <w:r>
+        <w:t>s</w:t>
+      </w:r>
+      <w:r>
+        <w:t xml:space="preserve"> of elements of data</w:t>
+      </w:r>
+      <w:r>
+        <w:t xml:space="preserve"> and </w:t>
+      </w:r>
+      <w:r>
+        <w:t xml:space="preserve">they are useful when </w:t>
+      </w:r>
+      <w:r>
+        <w:t xml:space="preserve">a </w:t>
+      </w:r>
+      <w:r>
+        <w:t>dealing with unstructured data</w:t>
+      </w:r>
+      <w:r>
+        <w:t xml:space="preserve"> or when f.i. a</w:t>
+      </w:r>
+      <w:r>
+        <w:t xml:space="preserve"> </w:t>
+      </w:r>
+      <w:r>
+        <w:t xml:space="preserve">developer </w:t>
+      </w:r>
+      <w:r>
+        <w:t xml:space="preserve">want </w:t>
+      </w:r>
+      <w:r>
+        <w:t xml:space="preserve">a </w:t>
+      </w:r>
+      <w:r>
+        <w:t xml:space="preserve">low-level transformation and actions and control on </w:t>
+      </w:r>
+      <w:r>
+        <w:t xml:space="preserve">the </w:t>
+      </w:r>
+      <w:r>
+        <w:t>datase</w:t>
+      </w:r>
+      <w:r>
+        <w:t>t.</w:t>
+      </w:r>
+      <w:r>
+        <w:t xml:space="preserve"> </w:t>
+      </w:r>
+      <w:r>
+        <w:t xml:space="preserve">In this case tweets are semi-structured data and the tweets themselves (text) are unstructured data. </w:t>
+      </w:r>
+    </w:p>
+    <w:p>
+      <w:r>
+        <w:t>DataFrame</w:t>
+      </w:r>
+      <w:r>
+        <w:t>s</w:t>
+      </w:r>
+      <w:r>
+        <w:t xml:space="preserve"> also</w:t>
+      </w:r>
+      <w:r>
+        <w:t xml:space="preserve"> are</w:t>
+      </w:r>
+      <w:r>
+        <w:t xml:space="preserve"> immutable distributed collection</w:t>
+      </w:r>
+      <w:r>
+        <w:t>s</w:t>
+      </w:r>
+      <w:r>
+        <w:t xml:space="preserve"> of data</w:t>
+      </w:r>
+      <w:r>
+        <w:t>, but</w:t>
+      </w:r>
+      <w:r>
+        <w:t xml:space="preserve"> </w:t>
+      </w:r>
+      <w:r>
+        <w:t>they are</w:t>
+      </w:r>
+      <w:r>
+        <w:t xml:space="preserve"> organized into named columns, like a table in a relational database</w:t>
+      </w:r>
+      <w:r>
+        <w:t xml:space="preserve"> and are d</w:t>
+      </w:r>
+      <w:r>
+        <w:t>esigned to make large data sets processing easier</w:t>
+      </w:r>
+      <w:r>
+        <w:t xml:space="preserve"> (</w:t>
+      </w:r>
+      <w:r>
+        <w:t>data manipulation, filtering, aggregations, and transformations</w:t>
+      </w:r>
+      <w:r>
+        <w:t>)</w:t>
+      </w:r>
+      <w:r>
+        <w:t>. They</w:t>
+      </w:r>
+      <w:r>
+        <w:t xml:space="preserve"> allow </w:t>
+      </w:r>
+      <w:r>
+        <w:t>users</w:t>
+      </w:r>
+      <w:r>
+        <w:t xml:space="preserve"> to impose a structure onto a distributed collection of data, allowing higher-level abstraction</w:t>
+      </w:r>
+      <w:r>
+        <w:t xml:space="preserve"> (</w:t>
+      </w:r>
+      <w:r>
+        <w:t>Damji 2016</w:t>
+      </w:r>
+      <w:r>
+        <w:t>)</w:t>
+      </w:r>
+      <w:r>
+        <w:t>.</w:t>
+      </w:r>
+      <w:r>
+        <w:t xml:space="preserve"> Considering this </w:t>
+      </w:r>
+      <w:r>
+        <w:t>the choice would be to use dataFrames</w:t>
+      </w:r>
+      <w:r>
+        <w:t>.</w:t>
+      </w:r>
+      <w:r>
+        <w:t xml:space="preserve"> </w:t>
+      </w:r>
+      <w:r>
+        <w:t>Additionally,</w:t>
+      </w:r>
+      <w:r>
+        <w:t xml:space="preserve"> </w:t>
+      </w:r>
+      <w:r>
+        <w:t xml:space="preserve">they </w:t>
+      </w:r>
+      <w:r>
+        <w:t>also offer better performance optimizations</w:t>
+      </w:r>
+      <w:r>
+        <w:t xml:space="preserve"> like </w:t>
+      </w:r>
+      <w:r>
+        <w:t>Project Tungsten and Catalyst optimizer</w:t>
+      </w:r>
+      <w:r>
+        <w:t xml:space="preserve"> </w:t>
+      </w:r>
+      <w:r>
+        <w:t>(NK 2023)</w:t>
+      </w:r>
+      <w:r>
+        <w:t>, which can lead to faster data processing compared to RDDs.</w:t>
+      </w:r>
+    </w:p>
+    <w:p>
+      <w:r>
+        <w:t xml:space="preserve">However </w:t>
+      </w:r>
+      <w:r>
+        <w:t>these logical abstractions are not mutually exclusive</w:t>
+      </w:r>
+      <w:r>
+        <w:t>, actually Dataframes are built on top of the RDDs</w:t>
+      </w:r>
+      <w:r>
+        <w:t xml:space="preserve"> and can be easily converted into each other. F</w:t>
+      </w:r>
+      <w:r>
+        <w:t>or the purpose of this assignment</w:t>
+      </w:r>
+      <w:r>
+        <w:t xml:space="preserve"> I also used </w:t>
+      </w:r>
+      <w:r>
+        <w:t>RDDs</w:t>
+      </w:r>
+      <w:r>
+        <w:t xml:space="preserve"> for didactive </w:t>
+      </w:r>
+      <w:r>
+        <w:t>reasons</w:t>
+      </w:r>
+      <w:r>
+        <w:t xml:space="preserve">, since dataFrames are more intuitive and similar to </w:t>
+      </w:r>
+      <w:r>
+        <w:t>what I already knew</w:t>
+      </w:r>
+      <w:r>
+        <w:t>.</w:t>
       </w:r>
     </w:p>
     <w:p/>
-    <w:p/>
+    <w:p>
+      <w:pPr>
+        <w:pStyle w:val="Heading1"/>
+      </w:pPr>
+      <w:r>
+        <w:t>References</w:t>
+      </w:r>
+    </w:p>
+    <w:p>
+      <w:pPr>
+        <w:pStyle w:val="NormalWeb"/>
+        <w:ind w:left="567" w:hanging="567"/>
+      </w:pPr>
+      <w:r>
+        <w:t xml:space="preserve">Damji, J. (2016) </w:t>
+      </w:r>
+      <w:r>
+        <w:rPr>
+          <w:i/>
+          <w:iCs/>
+        </w:rPr>
+        <w:t>RDD vs DataFrames and datasets: A tale of three apache spark apis</w:t>
+      </w:r>
+      <w:r>
+        <w:t xml:space="preserve">, </w:t>
+      </w:r>
+      <w:r>
+        <w:rPr>
+          <w:i/>
+          <w:iCs/>
+        </w:rPr>
+        <w:t>Databricks</w:t>
+      </w:r>
+      <w:r>
+        <w:t xml:space="preserve">. Available at: https://www.databricks.com/blog/2016/07/14/a-tale-of-three-apache-spark-apis-rdds-dataframes-and-datasets.html (Accessed: </w:t>
+      </w:r>
+      <w:r>
+        <w:t>17</w:t>
+      </w:r>
+      <w:r>
+        <w:t xml:space="preserve"> July 2023). </w:t>
+      </w:r>
+    </w:p>
+    <w:p>
+      <w:pPr>
+        <w:pStyle w:val="NormalWeb"/>
+        <w:ind w:left="567" w:hanging="567"/>
+      </w:pPr>
+      <w:r>
+        <w:t xml:space="preserve">NK, N. (2023) </w:t>
+      </w:r>
+      <w:r>
+        <w:rPr>
+          <w:i/>
+          <w:iCs/>
+        </w:rPr>
+        <w:t>Spark Performance Tuning &amp; Best Practices</w:t>
+      </w:r>
+      <w:r>
+        <w:t xml:space="preserve">, </w:t>
+      </w:r>
+      <w:r>
+        <w:rPr>
+          <w:i/>
+          <w:iCs/>
+        </w:rPr>
+        <w:t>Spark By {Examples}</w:t>
+      </w:r>
+      <w:r>
+        <w:t xml:space="preserve">. Available at: https://sparkbyexamples.com/spark/spark-performance-tuning/?expand_article=1 (Accessed: 2 July 2023). </w:t>
+      </w:r>
+    </w:p>
     <w:p/>
     <w:sectPr>
       <w:pgSz w:w="12240" w:h="15840"/>
@@ -499,6 +820,27 @@
     <w:name w:val="Normal"/>
     <w:qFormat/>
   </w:style>
+  <w:style w:type="paragraph" w:styleId="Heading1">
+    <w:name w:val="heading 1"/>
+    <w:basedOn w:val="Normal"/>
+    <w:next w:val="Normal"/>
+    <w:link w:val="Heading1Char"/>
+    <w:uiPriority w:val="9"/>
+    <w:qFormat/>
+    <w:rsid w:val="00DB7E9A"/>
+    <w:pPr>
+      <w:keepNext/>
+      <w:keepLines/>
+      <w:spacing w:before="240" w:after="0"/>
+      <w:outlineLvl w:val="0"/>
+    </w:pPr>
+    <w:rPr>
+      <w:rFonts w:asciiTheme="majorHAnsi" w:eastAsiaTheme="majorEastAsia" w:hAnsiTheme="majorHAnsi" w:cstheme="majorBidi"/>
+      <w:color w:val="2F5496" w:themeColor="accent1" w:themeShade="BF"/>
+      <w:sz w:val="32"/>
+      <w:szCs w:val="32"/>
+    </w:rPr>
+  </w:style>
   <w:style w:type="character" w:default="1" w:styleId="DefaultParagraphFont">
     <w:name w:val="Default Paragraph Font"/>
     <w:uiPriority w:val="1"/>
@@ -547,6 +889,79 @@
     <w:rPr>
       <w:color w:val="605E5C"/>
       <w:shd w:val="clear" w:color="auto" w:fill="E1DFDD"/>
+    </w:rPr>
+  </w:style>
+  <w:style w:type="paragraph" w:styleId="Header">
+    <w:name w:val="header"/>
+    <w:basedOn w:val="Normal"/>
+    <w:link w:val="HeaderChar"/>
+    <w:uiPriority w:val="99"/>
+    <w:unhideWhenUsed/>
+    <w:rsid w:val="00DB7E9A"/>
+    <w:pPr>
+      <w:tabs>
+        <w:tab w:val="center" w:pos="4680"/>
+        <w:tab w:val="right" w:pos="9360"/>
+      </w:tabs>
+      <w:spacing w:after="0" w:line="240" w:lineRule="auto"/>
+    </w:pPr>
+  </w:style>
+  <w:style w:type="character" w:customStyle="1" w:styleId="HeaderChar">
+    <w:name w:val="Header Char"/>
+    <w:basedOn w:val="DefaultParagraphFont"/>
+    <w:link w:val="Header"/>
+    <w:uiPriority w:val="99"/>
+    <w:rsid w:val="00DB7E9A"/>
+  </w:style>
+  <w:style w:type="paragraph" w:styleId="Footer">
+    <w:name w:val="footer"/>
+    <w:basedOn w:val="Normal"/>
+    <w:link w:val="FooterChar"/>
+    <w:uiPriority w:val="99"/>
+    <w:unhideWhenUsed/>
+    <w:rsid w:val="00DB7E9A"/>
+    <w:pPr>
+      <w:tabs>
+        <w:tab w:val="center" w:pos="4680"/>
+        <w:tab w:val="right" w:pos="9360"/>
+      </w:tabs>
+      <w:spacing w:after="0" w:line="240" w:lineRule="auto"/>
+    </w:pPr>
+  </w:style>
+  <w:style w:type="character" w:customStyle="1" w:styleId="FooterChar">
+    <w:name w:val="Footer Char"/>
+    <w:basedOn w:val="DefaultParagraphFont"/>
+    <w:link w:val="Footer"/>
+    <w:uiPriority w:val="99"/>
+    <w:rsid w:val="00DB7E9A"/>
+  </w:style>
+  <w:style w:type="paragraph" w:styleId="NormalWeb">
+    <w:name w:val="Normal (Web)"/>
+    <w:basedOn w:val="Normal"/>
+    <w:uiPriority w:val="99"/>
+    <w:semiHidden/>
+    <w:unhideWhenUsed/>
+    <w:rsid w:val="00DB7E9A"/>
+    <w:pPr>
+      <w:spacing w:before="100" w:beforeAutospacing="1" w:after="100" w:afterAutospacing="1" w:line="240" w:lineRule="auto"/>
+    </w:pPr>
+    <w:rPr>
+      <w:rFonts w:ascii="Times New Roman" w:eastAsia="Times New Roman" w:hAnsi="Times New Roman" w:cs="Times New Roman"/>
+      <w:sz w:val="24"/>
+      <w:szCs w:val="24"/>
+    </w:rPr>
+  </w:style>
+  <w:style w:type="character" w:customStyle="1" w:styleId="Heading1Char">
+    <w:name w:val="Heading 1 Char"/>
+    <w:basedOn w:val="DefaultParagraphFont"/>
+    <w:link w:val="Heading1"/>
+    <w:uiPriority w:val="9"/>
+    <w:rsid w:val="00DB7E9A"/>
+    <w:rPr>
+      <w:rFonts w:asciiTheme="majorHAnsi" w:eastAsiaTheme="majorEastAsia" w:hAnsiTheme="majorHAnsi" w:cstheme="majorBidi"/>
+      <w:color w:val="2F5496" w:themeColor="accent1" w:themeShade="BF"/>
+      <w:sz w:val="32"/>
+      <w:szCs w:val="32"/>
     </w:rPr>
   </w:style>
 </w:styles>
@@ -845,4 +1260,16 @@
     </a:ext>
   </a:extLst>
 </a:theme>
+</file>
+
+<file path=customXml/item1.xml><?xml version="1.0" encoding="utf-8"?>
+<b:Sources xmlns:b="http://schemas.openxmlformats.org/officeDocument/2006/bibliography" xmlns="http://schemas.openxmlformats.org/officeDocument/2006/bibliography" SelectedStyle="\APASixthEditionOfficeOnline.xsl" StyleName="APA" Version="6"/>
+</file>
+
+<file path=customXml/itemProps1.xml><?xml version="1.0" encoding="utf-8"?>
+<ds:datastoreItem xmlns:ds="http://schemas.openxmlformats.org/officeDocument/2006/customXml" ds:itemID="{DB7AFD92-24F1-48BD-AB21-75D25A351582}">
+  <ds:schemaRefs>
+    <ds:schemaRef ds:uri="http://schemas.openxmlformats.org/officeDocument/2006/bibliography"/>
+  </ds:schemaRefs>
+</ds:datastoreItem>
 </file>
</xml_diff>

<commit_message>
updated report with EDA
</commit_message>
<xml_diff>
--- a/sba22448_Integrated_CA.docx
+++ b/sba22448_Integrated_CA.docx
@@ -52,16 +52,7 @@
         <w:t>pache Spark</w:t>
       </w:r>
       <w:r>
-        <w:t xml:space="preserve"> </w:t>
-      </w:r>
-      <w:r>
-        <w:t>the</w:t>
-      </w:r>
-      <w:r>
-        <w:t>re are</w:t>
-      </w:r>
-      <w:r>
-        <w:t xml:space="preserve"> three logical abstractions </w:t>
+        <w:t xml:space="preserve"> there are three logical abstractions </w:t>
       </w:r>
       <w:r>
         <w:t>to handle data</w:t>
@@ -103,7 +94,19 @@
         <w:t>dealing with unstructured data</w:t>
       </w:r>
       <w:r>
-        <w:t xml:space="preserve"> or when f.i. a</w:t>
+        <w:t xml:space="preserve"> or when</w:t>
+      </w:r>
+      <w:r>
+        <w:t>,</w:t>
+      </w:r>
+      <w:r>
+        <w:t xml:space="preserve"> </w:t>
+      </w:r>
+      <w:r>
+        <w:t xml:space="preserve">for instance, </w:t>
+      </w:r>
+      <w:r>
+        <w:t>a</w:t>
       </w:r>
       <w:r>
         <w:t xml:space="preserve"> </w:t>
@@ -112,7 +115,13 @@
         <w:t xml:space="preserve">developer </w:t>
       </w:r>
       <w:r>
-        <w:t xml:space="preserve">want </w:t>
+        <w:t>want</w:t>
+      </w:r>
+      <w:r>
+        <w:t>s</w:t>
+      </w:r>
+      <w:r>
+        <w:t xml:space="preserve"> </w:t>
       </w:r>
       <w:r>
         <w:t xml:space="preserve">a </w:t>
@@ -210,10 +219,34 @@
         <w:t>.</w:t>
       </w:r>
       <w:r>
-        <w:t xml:space="preserve"> Considering this </w:t>
-      </w:r>
-      <w:r>
-        <w:t>the choice would be to use dataFrames</w:t>
+        <w:t xml:space="preserve"> Considering th</w:t>
+      </w:r>
+      <w:r>
+        <w:t>e</w:t>
+      </w:r>
+      <w:r>
+        <w:t>s</w:t>
+      </w:r>
+      <w:r>
+        <w:t>e facts</w:t>
+      </w:r>
+      <w:r>
+        <w:t xml:space="preserve"> </w:t>
+      </w:r>
+      <w:r>
+        <w:t xml:space="preserve">the choice </w:t>
+      </w:r>
+      <w:r>
+        <w:t xml:space="preserve">was </w:t>
+      </w:r>
+      <w:r>
+        <w:t xml:space="preserve">to use </w:t>
+      </w:r>
+      <w:r>
+        <w:t>D</w:t>
+      </w:r>
+      <w:r>
+        <w:t>ataFrames</w:t>
       </w:r>
       <w:r>
         <w:t>.</w:t>
@@ -251,7 +284,10 @@
     </w:p>
     <w:p>
       <w:r>
-        <w:t xml:space="preserve">However </w:t>
+        <w:t>Something significant to point out is that</w:t>
+      </w:r>
+      <w:r>
+        <w:t xml:space="preserve"> </w:t>
       </w:r>
       <w:r>
         <w:t>these logical abstractions are not mutually exclusive</w:t>
@@ -272,13 +308,40 @@
         <w:t>RDDs</w:t>
       </w:r>
       <w:r>
-        <w:t xml:space="preserve"> for didactive </w:t>
-      </w:r>
-      <w:r>
-        <w:t>reasons</w:t>
-      </w:r>
-      <w:r>
-        <w:t xml:space="preserve">, since dataFrames are more intuitive and similar to </w:t>
+        <w:t xml:space="preserve"> </w:t>
+      </w:r>
+      <w:r>
+        <w:t>at times</w:t>
+      </w:r>
+      <w:r>
+        <w:t xml:space="preserve"> </w:t>
+      </w:r>
+      <w:r>
+        <w:t>for didactive reasons</w:t>
+      </w:r>
+      <w:r>
+        <w:t>,</w:t>
+      </w:r>
+      <w:r>
+        <w:t xml:space="preserve"> </w:t>
+      </w:r>
+      <w:r>
+        <w:t xml:space="preserve">when performance was not </w:t>
+      </w:r>
+      <w:r>
+        <w:t>degraded</w:t>
+      </w:r>
+      <w:r>
+        <w:t>. This was because</w:t>
+      </w:r>
+      <w:r>
+        <w:t xml:space="preserve"> </w:t>
+      </w:r>
+      <w:r>
+        <w:t>D</w:t>
+      </w:r>
+      <w:r>
+        <w:t xml:space="preserve">ataFrames are more intuitive and similar to </w:t>
       </w:r>
       <w:r>
         <w:t>what I already knew</w:t>
@@ -286,8 +349,143 @@
       <w:r>
         <w:t>.</w:t>
       </w:r>
-    </w:p>
-    <w:p/>
+      <w:r>
+        <w:t xml:space="preserve"> Also used SQL queries for the same reason, </w:t>
+      </w:r>
+      <w:r>
+        <w:t>even though</w:t>
+      </w:r>
+      <w:r>
+        <w:t xml:space="preserve"> there was not an actual connection between spark and this DBMS</w:t>
+      </w:r>
+      <w:r>
+        <w:t xml:space="preserve"> due to the </w:t>
+      </w:r>
+      <w:r>
+        <w:t xml:space="preserve">unresolved </w:t>
+      </w:r>
+      <w:r>
+        <w:t>conflicts with dependencies.</w:t>
+      </w:r>
+    </w:p>
+    <w:p>
+      <w:r>
+        <w:t xml:space="preserve">The dataset was </w:t>
+      </w:r>
+      <w:r>
+        <w:t xml:space="preserve">taken to Hadoop filesystem </w:t>
+      </w:r>
+      <w:r>
+        <w:t xml:space="preserve">and read in to memory as a spark DataFrame, solving the issue with PDT timezone by converting the dates with to_timestamp and setting legacy </w:t>
+      </w:r>
+      <w:r>
+        <w:t>timeParserPolicy.</w:t>
+      </w:r>
+      <w:r>
+        <w:t xml:space="preserve"> </w:t>
+      </w:r>
+      <w:r>
+        <w:t xml:space="preserve">Found 1685 duplicate </w:t>
+      </w:r>
+      <w:r>
+        <w:t>ids</w:t>
+      </w:r>
+      <w:r>
+        <w:t xml:space="preserve"> (duplicate tweets)</w:t>
+      </w:r>
+      <w:r>
+        <w:t>, confirmed duplicates</w:t>
+      </w:r>
+      <w:r>
+        <w:t xml:space="preserve"> by aggregating all features except index</w:t>
+      </w:r>
+      <w:r>
+        <w:t xml:space="preserve"> since it is a unique parameter</w:t>
+      </w:r>
+      <w:r>
+        <w:t xml:space="preserve">. </w:t>
+      </w:r>
+      <w:r>
+        <w:t>Once</w:t>
+      </w:r>
+      <w:r>
+        <w:t xml:space="preserve"> the duplicates were</w:t>
+      </w:r>
+      <w:r>
+        <w:t xml:space="preserve"> removed there were 1,598,315 rows</w:t>
+      </w:r>
+      <w:r>
+        <w:t xml:space="preserve"> remaining</w:t>
+      </w:r>
+      <w:r>
+        <w:t xml:space="preserve">. </w:t>
+      </w:r>
+    </w:p>
+    <w:p>
+      <w:r>
+        <w:t>The flag column has one single unique value (NO_QUERY) which means it does not add anything to the analysis.</w:t>
+      </w:r>
+      <w:r>
+        <w:t xml:space="preserve"> </w:t>
+      </w:r>
+      <w:r>
+        <w:t>659,775 unique users</w:t>
+      </w:r>
+      <w:r>
+        <w:t>, being the ones with greatest count of tweets as per below:</w:t>
+      </w:r>
+    </w:p>
+    <w:p>
+      <w:r>
+        <w:lastRenderedPageBreak/>
+        <w:drawing>
+          <wp:inline distT="0" distB="0" distL="0" distR="0" wp14:anchorId="0B1A789F" wp14:editId="11921CB1">
+            <wp:extent cx="2124371" cy="3019846"/>
+            <wp:effectExtent l="0" t="0" r="9525" b="9525"/>
+            <wp:docPr id="1" name="Picture 1"/>
+            <wp:cNvGraphicFramePr>
+              <a:graphicFrameLocks xmlns:a="http://schemas.openxmlformats.org/drawingml/2006/main" noChangeAspect="1"/>
+            </wp:cNvGraphicFramePr>
+            <a:graphic xmlns:a="http://schemas.openxmlformats.org/drawingml/2006/main">
+              <a:graphicData uri="http://schemas.openxmlformats.org/drawingml/2006/picture">
+                <pic:pic xmlns:pic="http://schemas.openxmlformats.org/drawingml/2006/picture">
+                  <pic:nvPicPr>
+                    <pic:cNvPr id="1" name=""/>
+                    <pic:cNvPicPr/>
+                  </pic:nvPicPr>
+                  <pic:blipFill>
+                    <a:blip r:embed="rId7"/>
+                    <a:stretch>
+                      <a:fillRect/>
+                    </a:stretch>
+                  </pic:blipFill>
+                  <pic:spPr>
+                    <a:xfrm>
+                      <a:off x="0" y="0"/>
+                      <a:ext cx="2124371" cy="3019846"/>
+                    </a:xfrm>
+                    <a:prstGeom prst="rect">
+                      <a:avLst/>
+                    </a:prstGeom>
+                  </pic:spPr>
+                </pic:pic>
+              </a:graphicData>
+            </a:graphic>
+          </wp:inline>
+        </w:drawing>
+      </w:r>
+    </w:p>
+    <w:p>
+      <w:r>
+        <w:t xml:space="preserve">The collection of tweets covers </w:t>
+      </w:r>
+      <w:r>
+        <w:t>around 2 months and a half in 2009, from 07-</w:t>
+      </w:r>
+      <w:r>
+        <w:t>04 to 25-06</w:t>
+      </w:r>
+    </w:p>
     <w:p>
       <w:pPr>
         <w:pStyle w:val="Heading1"/>
@@ -328,6 +526,69 @@
         <w:t>17</w:t>
       </w:r>
       <w:r>
+        <w:t xml:space="preserve"> July 2023). </w:t>
+      </w:r>
+    </w:p>
+    <w:p>
+      <w:pPr>
+        <w:spacing w:before="100" w:beforeAutospacing="1" w:after="100" w:afterAutospacing="1" w:line="240" w:lineRule="auto"/>
+        <w:ind w:left="567" w:hanging="567"/>
+        <w:rPr>
+          <w:rFonts w:ascii="Times New Roman" w:eastAsia="Times New Roman" w:hAnsi="Times New Roman" w:cs="Times New Roman"/>
+          <w:sz w:val="24"/>
+          <w:szCs w:val="24"/>
+        </w:rPr>
+      </w:pPr>
+      <w:r>
+        <w:rPr>
+          <w:rFonts w:ascii="Times New Roman" w:eastAsia="Times New Roman" w:hAnsi="Times New Roman" w:cs="Times New Roman"/>
+          <w:i/>
+          <w:iCs/>
+          <w:sz w:val="24"/>
+          <w:szCs w:val="24"/>
+        </w:rPr>
+        <w:t>Datetime patterns for formatting and parsing</w:t>
+      </w:r>
+      <w:r>
+        <w:rPr>
+          <w:rFonts w:ascii="Times New Roman" w:eastAsia="Times New Roman" w:hAnsi="Times New Roman" w:cs="Times New Roman"/>
+          <w:sz w:val="24"/>
+          <w:szCs w:val="24"/>
+        </w:rPr>
+        <w:t xml:space="preserve"> (no date) </w:t>
+      </w:r>
+      <w:r>
+        <w:rPr>
+          <w:rFonts w:ascii="Times New Roman" w:eastAsia="Times New Roman" w:hAnsi="Times New Roman" w:cs="Times New Roman"/>
+          <w:i/>
+          <w:iCs/>
+          <w:sz w:val="24"/>
+          <w:szCs w:val="24"/>
+        </w:rPr>
+        <w:t>Datetime patterns - Spark 3.4.1 Documentation</w:t>
+      </w:r>
+      <w:r>
+        <w:rPr>
+          <w:rFonts w:ascii="Times New Roman" w:eastAsia="Times New Roman" w:hAnsi="Times New Roman" w:cs="Times New Roman"/>
+          <w:sz w:val="24"/>
+          <w:szCs w:val="24"/>
+        </w:rPr>
+        <w:t xml:space="preserve">. Available at: https://spark.apache.org/docs/latest/sql-ref-datetime-pattern.html (Accessed: </w:t>
+      </w:r>
+      <w:r>
+        <w:rPr>
+          <w:rFonts w:ascii="Times New Roman" w:eastAsia="Times New Roman" w:hAnsi="Times New Roman" w:cs="Times New Roman"/>
+          <w:sz w:val="24"/>
+          <w:szCs w:val="24"/>
+        </w:rPr>
+        <w:t>13</w:t>
+      </w:r>
+      <w:r>
+        <w:rPr>
+          <w:rFonts w:ascii="Times New Roman" w:eastAsia="Times New Roman" w:hAnsi="Times New Roman" w:cs="Times New Roman"/>
+          <w:sz w:val="24"/>
+          <w:szCs w:val="24"/>
+        </w:rPr>
         <w:t xml:space="preserve"> July 2023). </w:t>
       </w:r>
     </w:p>

</xml_diff>

<commit_message>
benchmarking, updated report, API
</commit_message>
<xml_diff>
--- a/sba22448_Integrated_CA.docx
+++ b/sba22448_Integrated_CA.docx
@@ -17,11 +17,19 @@
       <w:r>
         <w:fldChar w:fldCharType="separate"/>
       </w:r>
+      <w:proofErr w:type="spellStart"/>
       <w:r>
         <w:rPr>
           <w:rStyle w:val="Hyperlink"/>
         </w:rPr>
-        <w:t>Github link</w:t>
+        <w:t>Github</w:t>
+      </w:r>
+      <w:proofErr w:type="spellEnd"/>
+      <w:r>
+        <w:rPr>
+          <w:rStyle w:val="Hyperlink"/>
+        </w:rPr>
+        <w:t xml:space="preserve"> link</w:t>
       </w:r>
     </w:p>
     <w:p>
@@ -96,13 +104,7 @@
         <w:t>its</w:t>
       </w:r>
       <w:r>
-        <w:t xml:space="preserve"> </w:t>
-      </w:r>
-      <w:r>
-        <w:t xml:space="preserve">fast in-memory processing </w:t>
-      </w:r>
-      <w:r>
-        <w:t xml:space="preserve">capabilities </w:t>
+        <w:t xml:space="preserve"> fast in-memory processing capabilities </w:t>
       </w:r>
       <w:r>
         <w:t>(compared with for example MapReduce)</w:t>
@@ -170,8 +172,13 @@
         <w:t>s</w:t>
       </w:r>
       <w:r>
-        <w:t xml:space="preserve"> of elements of data</w:t>
-      </w:r>
+        <w:t xml:space="preserve"> of elements of </w:t>
+      </w:r>
+      <w:proofErr w:type="gramStart"/>
+      <w:r>
+        <w:t>data</w:t>
+      </w:r>
+      <w:proofErr w:type="gramEnd"/>
       <w:r>
         <w:t xml:space="preserve"> and </w:t>
       </w:r>
@@ -244,6 +251,7 @@
         </w:rPr>
         <w:t xml:space="preserve">Spark </w:t>
       </w:r>
+      <w:proofErr w:type="spellStart"/>
       <w:r>
         <w:rPr>
           <w:i/>
@@ -251,6 +259,7 @@
         </w:rPr>
         <w:t>DataFrames</w:t>
       </w:r>
+      <w:proofErr w:type="spellEnd"/>
       <w:r>
         <w:t xml:space="preserve"> also</w:t>
       </w:r>
@@ -308,8 +317,13 @@
       <w:r>
         <w:t xml:space="preserve"> (</w:t>
       </w:r>
-      <w:r>
-        <w:t>Damji 2016</w:t>
+      <w:proofErr w:type="spellStart"/>
+      <w:r>
+        <w:t>Damji</w:t>
+      </w:r>
+      <w:proofErr w:type="spellEnd"/>
+      <w:r>
+        <w:t xml:space="preserve"> 2016</w:t>
       </w:r>
       <w:r>
         <w:t>)</w:t>
@@ -327,8 +341,13 @@
         <w:t>s</w:t>
       </w:r>
       <w:r>
-        <w:t>e facts</w:t>
-      </w:r>
+        <w:t xml:space="preserve">e </w:t>
+      </w:r>
+      <w:proofErr w:type="gramStart"/>
+      <w:r>
+        <w:t>facts</w:t>
+      </w:r>
+      <w:proofErr w:type="gramEnd"/>
       <w:r>
         <w:t xml:space="preserve"> </w:t>
       </w:r>
@@ -341,6 +360,7 @@
       <w:r>
         <w:t xml:space="preserve">to use </w:t>
       </w:r>
+      <w:proofErr w:type="spellStart"/>
       <w:r>
         <w:rPr>
           <w:i/>
@@ -355,6 +375,7 @@
         </w:rPr>
         <w:t>ataFrames</w:t>
       </w:r>
+      <w:proofErr w:type="spellEnd"/>
       <w:r>
         <w:t>.</w:t>
       </w:r>
@@ -400,8 +421,13 @@
         <w:t>these logical abstractions are not mutually exclusive</w:t>
       </w:r>
       <w:r>
-        <w:t xml:space="preserve">, actually </w:t>
-      </w:r>
+        <w:t xml:space="preserve">, </w:t>
+      </w:r>
+      <w:proofErr w:type="gramStart"/>
+      <w:r>
+        <w:t xml:space="preserve">actually </w:t>
+      </w:r>
+      <w:proofErr w:type="spellStart"/>
       <w:r>
         <w:rPr>
           <w:i/>
@@ -409,6 +435,8 @@
         </w:rPr>
         <w:t>Dataframes</w:t>
       </w:r>
+      <w:proofErr w:type="spellEnd"/>
+      <w:proofErr w:type="gramEnd"/>
       <w:r>
         <w:t xml:space="preserve"> are built on top of the RDDs</w:t>
       </w:r>
@@ -416,8 +444,13 @@
         <w:t xml:space="preserve"> and can be easily converted into each other. F</w:t>
       </w:r>
       <w:r>
-        <w:t>or the purpose of this assignment</w:t>
-      </w:r>
+        <w:t xml:space="preserve">or the purpose of this </w:t>
+      </w:r>
+      <w:proofErr w:type="gramStart"/>
+      <w:r>
+        <w:t>assignment</w:t>
+      </w:r>
+      <w:proofErr w:type="gramEnd"/>
       <w:r>
         <w:t xml:space="preserve"> I also used </w:t>
       </w:r>
@@ -448,6 +481,7 @@
       <w:r>
         <w:t xml:space="preserve"> </w:t>
       </w:r>
+      <w:proofErr w:type="spellStart"/>
       <w:r>
         <w:rPr>
           <w:i/>
@@ -462,8 +496,17 @@
         </w:rPr>
         <w:t>ataFrames</w:t>
       </w:r>
-      <w:r>
-        <w:t xml:space="preserve"> are more intuitive and similar to </w:t>
+      <w:proofErr w:type="spellEnd"/>
+      <w:r>
+        <w:t xml:space="preserve"> are more intuitive and </w:t>
+      </w:r>
+      <w:proofErr w:type="gramStart"/>
+      <w:r>
+        <w:t>similar to</w:t>
+      </w:r>
+      <w:proofErr w:type="gramEnd"/>
+      <w:r>
+        <w:t xml:space="preserve"> </w:t>
       </w:r>
       <w:r>
         <w:t>what I already knew</w:t>
@@ -508,8 +551,17 @@
         <w:t xml:space="preserve"> filesystem </w:t>
       </w:r>
       <w:r>
-        <w:t xml:space="preserve">and read in to memory as a spark </w:t>
-      </w:r>
+        <w:t xml:space="preserve">and read </w:t>
+      </w:r>
+      <w:proofErr w:type="gramStart"/>
+      <w:r>
+        <w:t>in to</w:t>
+      </w:r>
+      <w:proofErr w:type="gramEnd"/>
+      <w:r>
+        <w:t xml:space="preserve"> memory as a spark </w:t>
+      </w:r>
+      <w:proofErr w:type="spellStart"/>
       <w:r>
         <w:rPr>
           <w:i/>
@@ -517,8 +569,21 @@
         </w:rPr>
         <w:t>DataFrame</w:t>
       </w:r>
-      <w:r>
-        <w:t>, solving the issue with PDT timezone by converting the dates with to_</w:t>
+      <w:proofErr w:type="spellEnd"/>
+      <w:r>
+        <w:t xml:space="preserve">, solving the issue with PDT </w:t>
+      </w:r>
+      <w:proofErr w:type="spellStart"/>
+      <w:r>
+        <w:t>timezone</w:t>
+      </w:r>
+      <w:proofErr w:type="spellEnd"/>
+      <w:r>
+        <w:t xml:space="preserve"> by converting the dates with </w:t>
+      </w:r>
+      <w:proofErr w:type="spellStart"/>
+      <w:r>
+        <w:t>to_</w:t>
       </w:r>
       <w:r>
         <w:rPr>
@@ -527,9 +592,11 @@
         </w:rPr>
         <w:t>timestamp</w:t>
       </w:r>
+      <w:proofErr w:type="spellEnd"/>
       <w:r>
         <w:t xml:space="preserve"> and setting legacy </w:t>
       </w:r>
+      <w:proofErr w:type="spellStart"/>
       <w:r>
         <w:rPr>
           <w:i/>
@@ -537,6 +604,7 @@
         </w:rPr>
         <w:t>timeParserPolicy</w:t>
       </w:r>
+      <w:proofErr w:type="spellEnd"/>
       <w:r>
         <w:t>.</w:t>
       </w:r>
@@ -582,6 +650,7 @@
       <w:r>
         <w:t xml:space="preserve">And the non-English tweets flagged by </w:t>
       </w:r>
+      <w:proofErr w:type="spellStart"/>
       <w:r>
         <w:rPr>
           <w:i/>
@@ -589,6 +658,7 @@
         </w:rPr>
         <w:t>langdetect</w:t>
       </w:r>
+      <w:proofErr w:type="spellEnd"/>
       <w:r>
         <w:t xml:space="preserve"> were also removed</w:t>
       </w:r>
@@ -679,7 +749,15 @@
         <w:t xml:space="preserve">test count of tweets per </w:t>
       </w:r>
       <w:r>
-        <w:t xml:space="preserve">timestamp (HH:MM:SS) </w:t>
+        <w:t>timestamp (HH:</w:t>
+      </w:r>
+      <w:proofErr w:type="gramStart"/>
+      <w:r>
+        <w:t>MM:SS</w:t>
+      </w:r>
+      <w:proofErr w:type="gramEnd"/>
+      <w:r>
+        <w:t xml:space="preserve">) </w:t>
       </w:r>
       <w:r>
         <w:t>is 20</w:t>
@@ -793,9 +871,14 @@
       </w:r>
     </w:p>
     <w:p>
+      <w:proofErr w:type="gramStart"/>
       <w:r>
         <w:lastRenderedPageBreak/>
-        <w:t xml:space="preserve">In order to plan the time series, the analysis of the timestamps showed that only 10 days have </w:t>
+        <w:t>In order to</w:t>
+      </w:r>
+      <w:proofErr w:type="gramEnd"/>
+      <w:r>
+        <w:t xml:space="preserve"> plan the time series, the analysis of the timestamps showed that only 10 days have </w:t>
       </w:r>
       <w:r>
         <w:t xml:space="preserve">tweets in each of the 24 hours which make up a day. </w:t>
@@ -928,7 +1011,15 @@
         <w:t xml:space="preserve"> present, being the rest missing.</w:t>
       </w:r>
       <w:r>
-        <w:t xml:space="preserve"> Again this represents </w:t>
+        <w:t xml:space="preserve"> </w:t>
+      </w:r>
+      <w:proofErr w:type="gramStart"/>
+      <w:r>
+        <w:t>Again</w:t>
+      </w:r>
+      <w:proofErr w:type="gramEnd"/>
+      <w:r>
+        <w:t xml:space="preserve"> this represents </w:t>
       </w:r>
       <w:r>
         <w:t>a significant amount of imputation.</w:t>
@@ -936,8 +1027,13 @@
       <w:r>
         <w:t xml:space="preserve"> </w:t>
       </w:r>
-      <w:r>
-        <w:t xml:space="preserve">Also noticeable how </w:t>
+      <w:proofErr w:type="gramStart"/>
+      <w:r>
+        <w:t>Also</w:t>
+      </w:r>
+      <w:proofErr w:type="gramEnd"/>
+      <w:r>
+        <w:t xml:space="preserve"> noticeable how </w:t>
       </w:r>
       <w:r>
         <w:t>half of the dates present hold tweet</w:t>
@@ -997,7 +1093,15 @@
     </w:p>
     <w:p>
       <w:r>
-        <w:t>Sunday, Monday and Tuesday are the days of the week with greater count</w:t>
+        <w:t xml:space="preserve">Sunday, </w:t>
+      </w:r>
+      <w:proofErr w:type="gramStart"/>
+      <w:r>
+        <w:t>Monday</w:t>
+      </w:r>
+      <w:proofErr w:type="gramEnd"/>
+      <w:r>
+        <w:t xml:space="preserve"> and Tuesday are the days of the week with greater count</w:t>
       </w:r>
       <w:r>
         <w:t xml:space="preserve"> of tweets:</w:t>
@@ -1309,10 +1413,18 @@
         <w:t xml:space="preserve">that </w:t>
       </w:r>
       <w:r>
-        <w:t>the dataset was not gathered around a topic in particular</w:t>
-      </w:r>
-      <w:r>
-        <w:t xml:space="preserve"> due to the variety </w:t>
+        <w:t xml:space="preserve">the dataset was not gathered around a topic </w:t>
+      </w:r>
+      <w:proofErr w:type="gramStart"/>
+      <w:r>
+        <w:t>in particular</w:t>
+      </w:r>
+      <w:r>
+        <w:t xml:space="preserve"> due</w:t>
+      </w:r>
+      <w:proofErr w:type="gramEnd"/>
+      <w:r>
+        <w:t xml:space="preserve"> to the variety </w:t>
       </w:r>
       <w:r>
         <w:t>and randomness of has</w:t>
@@ -1355,6 +1467,9 @@
         </w:rPr>
       </w:pPr>
       <w:r>
+        <w:rPr>
+          <w:noProof/>
+        </w:rPr>
         <w:drawing>
           <wp:inline distT="0" distB="0" distL="0" distR="0" wp14:anchorId="61E72011" wp14:editId="754E46D9">
             <wp:extent cx="2041987" cy="3091229"/>
@@ -1398,6 +1513,9 @@
         <w:t xml:space="preserve"> </w:t>
       </w:r>
       <w:r>
+        <w:rPr>
+          <w:noProof/>
+        </w:rPr>
         <w:drawing>
           <wp:inline distT="0" distB="0" distL="0" distR="0" wp14:anchorId="767C5B16" wp14:editId="4B005729">
             <wp:extent cx="1264827" cy="2820328"/>
@@ -1493,13 +1611,7 @@
         <w:rPr>
           <w:noProof/>
         </w:rPr>
-        <w:t>manual</w:t>
-      </w:r>
-      <w:r>
-        <w:rPr>
-          <w:noProof/>
-        </w:rPr>
-        <w:t xml:space="preserve">ly </w:t>
+        <w:t xml:space="preserve">manually </w:t>
       </w:r>
       <w:r>
         <w:rPr>
@@ -1595,6 +1707,11 @@
       </w:r>
     </w:p>
     <w:p>
+      <w:pPr>
+        <w:rPr>
+          <w:noProof/>
+        </w:rPr>
+      </w:pPr>
       <w:r>
         <w:rPr>
           <w:noProof/>
@@ -1775,6 +1892,673 @@
         <w:t xml:space="preserve"> </w:t>
       </w:r>
     </w:p>
+    <w:p>
+      <w:pPr>
+        <w:pStyle w:val="Heading1"/>
+        <w:rPr>
+          <w:noProof/>
+        </w:rPr>
+      </w:pPr>
+      <w:r>
+        <w:rPr>
+          <w:noProof/>
+        </w:rPr>
+        <w:t>YCSB</w:t>
+      </w:r>
+    </w:p>
+    <w:p>
+      <w:r>
+        <w:t xml:space="preserve">This benchmarking suite was used to compare </w:t>
+      </w:r>
+      <w:r>
+        <w:t>the performance from two DBMS</w:t>
+      </w:r>
+      <w:r>
+        <w:t>s</w:t>
+      </w:r>
+      <w:r>
+        <w:t>, MySQL (relational)</w:t>
+      </w:r>
+      <w:r>
+        <w:t xml:space="preserve"> and MongoDB (non-relational). </w:t>
+      </w:r>
+      <w:r>
+        <w:t xml:space="preserve">They were tested under </w:t>
+      </w:r>
+      <w:r>
+        <w:t>different workloads (</w:t>
+      </w:r>
+      <w:proofErr w:type="spellStart"/>
+      <w:r>
+        <w:t>workloada</w:t>
+      </w:r>
+      <w:proofErr w:type="spellEnd"/>
+      <w:r>
+        <w:t xml:space="preserve"> </w:t>
+      </w:r>
+      <w:r>
+        <w:t>-</w:t>
+      </w:r>
+      <w:r>
+        <w:t xml:space="preserve"> </w:t>
+      </w:r>
+      <w:r>
+        <w:t>50% Read, 50% Update</w:t>
+      </w:r>
+      <w:r>
+        <w:t xml:space="preserve"> </w:t>
+      </w:r>
+      <w:r>
+        <w:t xml:space="preserve">- </w:t>
+      </w:r>
+      <w:r>
+        <w:t xml:space="preserve">&amp; </w:t>
+      </w:r>
+      <w:proofErr w:type="spellStart"/>
+      <w:r>
+        <w:t>workloadb</w:t>
+      </w:r>
+      <w:proofErr w:type="spellEnd"/>
+      <w:r>
+        <w:t xml:space="preserve"> -</w:t>
+      </w:r>
+      <w:r>
+        <w:t xml:space="preserve"> </w:t>
+      </w:r>
+      <w:r>
+        <w:t>9</w:t>
+      </w:r>
+      <w:r>
+        <w:t>5% Read, 5% Update</w:t>
+      </w:r>
+      <w:r>
+        <w:t xml:space="preserve"> </w:t>
+      </w:r>
+      <w:r>
+        <w:t>-</w:t>
+      </w:r>
+      <w:r>
+        <w:t xml:space="preserve">) within a range of record counts between 1,000 and </w:t>
+      </w:r>
+      <w:r>
+        <w:t xml:space="preserve">50,000. </w:t>
+      </w:r>
+      <w:r>
+        <w:t>The output of e</w:t>
+      </w:r>
+      <w:r>
+        <w:t xml:space="preserve">ach test </w:t>
+      </w:r>
+      <w:r>
+        <w:t xml:space="preserve">was </w:t>
+      </w:r>
+      <w:r>
+        <w:t xml:space="preserve">redirected to a csv file, then all csv </w:t>
+      </w:r>
+      <w:r>
+        <w:t xml:space="preserve">files were merged </w:t>
+      </w:r>
+      <w:r>
+        <w:t xml:space="preserve">and </w:t>
+      </w:r>
+      <w:r>
+        <w:t xml:space="preserve">read in as a pandas </w:t>
+      </w:r>
+      <w:proofErr w:type="spellStart"/>
+      <w:r>
+        <w:t>dataframe</w:t>
+      </w:r>
+      <w:proofErr w:type="spellEnd"/>
+      <w:r>
+        <w:t xml:space="preserve">. </w:t>
+      </w:r>
+      <w:r>
+        <w:t>Regarding the charts</w:t>
+      </w:r>
+      <w:r>
+        <w:t xml:space="preserve"> below</w:t>
+      </w:r>
+      <w:r>
+        <w:t xml:space="preserve">, </w:t>
+      </w:r>
+      <w:r>
+        <w:t xml:space="preserve">the </w:t>
+      </w:r>
+      <w:r>
+        <w:t xml:space="preserve">round markers represent </w:t>
+      </w:r>
+      <w:r>
+        <w:t xml:space="preserve">the </w:t>
+      </w:r>
+      <w:r>
+        <w:t xml:space="preserve">relational database whereas </w:t>
+      </w:r>
+      <w:r>
+        <w:t xml:space="preserve">square markers </w:t>
+      </w:r>
+      <w:r>
+        <w:t>point to</w:t>
+      </w:r>
+      <w:r>
+        <w:t xml:space="preserve"> the</w:t>
+      </w:r>
+      <w:r>
+        <w:t xml:space="preserve"> non-relational</w:t>
+      </w:r>
+      <w:r>
+        <w:t xml:space="preserve"> </w:t>
+      </w:r>
+      <w:r>
+        <w:t>one</w:t>
+      </w:r>
+      <w:r>
+        <w:t>.</w:t>
+      </w:r>
+    </w:p>
+    <w:p>
+      <w:r>
+        <w:t xml:space="preserve">What first stands out is the </w:t>
+      </w:r>
+      <w:r>
+        <w:t xml:space="preserve">exponential </w:t>
+      </w:r>
+      <w:r>
+        <w:t xml:space="preserve">increment </w:t>
+      </w:r>
+      <w:r>
+        <w:t xml:space="preserve">of runtime </w:t>
+      </w:r>
+      <w:r>
+        <w:t xml:space="preserve">from MySQL </w:t>
+      </w:r>
+      <w:r>
+        <w:t>as the record count increases</w:t>
+      </w:r>
+      <w:r>
+        <w:t xml:space="preserve">, this represents a massive difference </w:t>
+      </w:r>
+      <w:r>
+        <w:t xml:space="preserve">between the two DBMSs </w:t>
+      </w:r>
+      <w:r>
+        <w:t>and it is true</w:t>
+      </w:r>
+      <w:r>
+        <w:t xml:space="preserve"> for both workloads</w:t>
+      </w:r>
+      <w:r>
+        <w:t xml:space="preserve">, going above 8 </w:t>
+      </w:r>
+      <w:r>
+        <w:t>minutes</w:t>
+      </w:r>
+      <w:r>
+        <w:t xml:space="preserve"> for MySQL</w:t>
+      </w:r>
+      <w:r>
+        <w:t xml:space="preserve">, whereas MongoDB </w:t>
+      </w:r>
+      <w:r>
+        <w:t>remains below 5 seconds.</w:t>
+      </w:r>
+      <w:r>
+        <w:t xml:space="preserve"> The consistency of MongoDB </w:t>
+      </w:r>
+      <w:r>
+        <w:t xml:space="preserve">is represented with a </w:t>
+      </w:r>
+      <w:r>
+        <w:t xml:space="preserve">flat line, at least </w:t>
+      </w:r>
+      <w:r>
+        <w:t>when</w:t>
+      </w:r>
+      <w:r>
+        <w:t xml:space="preserve"> compared with </w:t>
+      </w:r>
+      <w:r>
+        <w:t>the</w:t>
+      </w:r>
+      <w:r>
+        <w:t xml:space="preserve"> other one</w:t>
+      </w:r>
+      <w:r>
+        <w:t>.</w:t>
+      </w:r>
+    </w:p>
+    <w:p>
+      <w:r>
+        <w:drawing>
+          <wp:inline distT="0" distB="0" distL="0" distR="0" wp14:anchorId="734B9D80" wp14:editId="5C66895A">
+            <wp:extent cx="5943600" cy="3635375"/>
+            <wp:effectExtent l="0" t="0" r="0" b="3175"/>
+            <wp:docPr id="18" name="Picture 18"/>
+            <wp:cNvGraphicFramePr>
+              <a:graphicFrameLocks xmlns:a="http://schemas.openxmlformats.org/drawingml/2006/main" noChangeAspect="1"/>
+            </wp:cNvGraphicFramePr>
+            <a:graphic xmlns:a="http://schemas.openxmlformats.org/drawingml/2006/main">
+              <a:graphicData uri="http://schemas.openxmlformats.org/drawingml/2006/picture">
+                <pic:pic xmlns:pic="http://schemas.openxmlformats.org/drawingml/2006/picture">
+                  <pic:nvPicPr>
+                    <pic:cNvPr id="1" name=""/>
+                    <pic:cNvPicPr/>
+                  </pic:nvPicPr>
+                  <pic:blipFill>
+                    <a:blip r:embed="rId18"/>
+                    <a:stretch>
+                      <a:fillRect/>
+                    </a:stretch>
+                  </pic:blipFill>
+                  <pic:spPr>
+                    <a:xfrm>
+                      <a:off x="0" y="0"/>
+                      <a:ext cx="5943600" cy="3635375"/>
+                    </a:xfrm>
+                    <a:prstGeom prst="rect">
+                      <a:avLst/>
+                    </a:prstGeom>
+                  </pic:spPr>
+                </pic:pic>
+              </a:graphicData>
+            </a:graphic>
+          </wp:inline>
+        </w:drawing>
+      </w:r>
+    </w:p>
+    <w:p>
+      <w:r>
+        <w:t xml:space="preserve">As it </w:t>
+      </w:r>
+      <w:r>
+        <w:t>could be expected after</w:t>
+      </w:r>
+      <w:r>
+        <w:t xml:space="preserve"> seeing</w:t>
+      </w:r>
+      <w:r>
+        <w:t xml:space="preserve"> the above, the throughput of </w:t>
+      </w:r>
+      <w:r>
+        <w:t>MongoDB raises with big steps</w:t>
+      </w:r>
+      <w:r>
+        <w:t>, especially when there are more than 5,000 records</w:t>
+      </w:r>
+      <w:r>
+        <w:t xml:space="preserve">. </w:t>
+      </w:r>
+      <w:proofErr w:type="gramStart"/>
+      <w:r>
+        <w:t>However</w:t>
+      </w:r>
+      <w:proofErr w:type="gramEnd"/>
+      <w:r>
+        <w:t xml:space="preserve"> MySQL remains very consistent</w:t>
+      </w:r>
+      <w:r>
+        <w:t xml:space="preserve"> at all times</w:t>
+      </w:r>
+      <w:r>
+        <w:t xml:space="preserve"> </w:t>
+      </w:r>
+      <w:r>
+        <w:t>regardless of the number of records.</w:t>
+      </w:r>
+      <w:r>
+        <w:t xml:space="preserve"> The greatest </w:t>
+      </w:r>
+      <w:r>
+        <w:t>difference at 50,000 records</w:t>
+      </w:r>
+      <w:r>
+        <w:t xml:space="preserve"> </w:t>
+      </w:r>
+      <w:r>
+        <w:t xml:space="preserve">is </w:t>
+      </w:r>
+      <w:r>
+        <w:t xml:space="preserve">around </w:t>
+      </w:r>
+      <w:r>
+        <w:t xml:space="preserve">100 </w:t>
+      </w:r>
+      <w:r>
+        <w:t xml:space="preserve">vs. </w:t>
+      </w:r>
+      <w:r>
+        <w:t>11,000 ops/sec</w:t>
+      </w:r>
+      <w:r>
+        <w:t>.</w:t>
+      </w:r>
+    </w:p>
+    <w:p>
+      <w:r>
+        <w:lastRenderedPageBreak/>
+        <w:drawing>
+          <wp:inline distT="0" distB="0" distL="0" distR="0" wp14:anchorId="7A4A6B2E" wp14:editId="3B3BEB0D">
+            <wp:extent cx="5943600" cy="3609340"/>
+            <wp:effectExtent l="0" t="0" r="0" b="0"/>
+            <wp:docPr id="19" name="Picture 19"/>
+            <wp:cNvGraphicFramePr>
+              <a:graphicFrameLocks xmlns:a="http://schemas.openxmlformats.org/drawingml/2006/main" noChangeAspect="1"/>
+            </wp:cNvGraphicFramePr>
+            <a:graphic xmlns:a="http://schemas.openxmlformats.org/drawingml/2006/main">
+              <a:graphicData uri="http://schemas.openxmlformats.org/drawingml/2006/picture">
+                <pic:pic xmlns:pic="http://schemas.openxmlformats.org/drawingml/2006/picture">
+                  <pic:nvPicPr>
+                    <pic:cNvPr id="1" name=""/>
+                    <pic:cNvPicPr/>
+                  </pic:nvPicPr>
+                  <pic:blipFill>
+                    <a:blip r:embed="rId19"/>
+                    <a:stretch>
+                      <a:fillRect/>
+                    </a:stretch>
+                  </pic:blipFill>
+                  <pic:spPr>
+                    <a:xfrm>
+                      <a:off x="0" y="0"/>
+                      <a:ext cx="5943600" cy="3609340"/>
+                    </a:xfrm>
+                    <a:prstGeom prst="rect">
+                      <a:avLst/>
+                    </a:prstGeom>
+                  </pic:spPr>
+                </pic:pic>
+              </a:graphicData>
+            </a:graphic>
+          </wp:inline>
+        </w:drawing>
+      </w:r>
+    </w:p>
+    <w:p/>
+    <w:p>
+      <w:proofErr w:type="gramStart"/>
+      <w:r>
+        <w:t>However</w:t>
+      </w:r>
+      <w:proofErr w:type="gramEnd"/>
+      <w:r>
+        <w:t xml:space="preserve"> the c</w:t>
+      </w:r>
+      <w:r>
+        <w:t xml:space="preserve">leanup latency </w:t>
+      </w:r>
+      <w:r>
+        <w:t xml:space="preserve">is </w:t>
+      </w:r>
+      <w:r>
+        <w:t>worse for mongo, particularly</w:t>
+      </w:r>
+      <w:r>
+        <w:t xml:space="preserve"> for </w:t>
+      </w:r>
+      <w:proofErr w:type="spellStart"/>
+      <w:r>
+        <w:t>workloada</w:t>
+      </w:r>
+      <w:proofErr w:type="spellEnd"/>
+      <w:r>
+        <w:t xml:space="preserve"> where it is</w:t>
+      </w:r>
+      <w:r>
+        <w:t xml:space="preserve"> not consistent at all</w:t>
+      </w:r>
+      <w:r>
+        <w:t>. There is a very prominent spike at 5</w:t>
+      </w:r>
+      <w:r>
+        <w:t>K</w:t>
+      </w:r>
+      <w:r>
+        <w:t xml:space="preserve"> records (~</w:t>
+      </w:r>
+      <w:r>
+        <w:t>9000 us</w:t>
+      </w:r>
+      <w:r>
+        <w:t>)</w:t>
+      </w:r>
+      <w:r>
+        <w:t xml:space="preserve"> but </w:t>
+      </w:r>
+      <w:r>
+        <w:t xml:space="preserve">at </w:t>
+      </w:r>
+      <w:r>
+        <w:t>10K and 50K</w:t>
+      </w:r>
+      <w:r>
+        <w:t xml:space="preserve"> it is</w:t>
+      </w:r>
+      <w:r>
+        <w:t xml:space="preserve"> </w:t>
+      </w:r>
+      <w:r>
+        <w:t>still high and</w:t>
+      </w:r>
+      <w:r>
+        <w:t xml:space="preserve"> </w:t>
+      </w:r>
+      <w:r>
+        <w:t>keeps</w:t>
+      </w:r>
+      <w:r>
+        <w:t xml:space="preserve"> fluctuating, so </w:t>
+      </w:r>
+      <w:r>
+        <w:t>it seems like a</w:t>
+      </w:r>
+      <w:r>
+        <w:t xml:space="preserve"> similar rate of reads and updates</w:t>
+      </w:r>
+      <w:r>
+        <w:t xml:space="preserve"> affect the performance of cleanups</w:t>
+      </w:r>
+      <w:r>
+        <w:t>.</w:t>
+      </w:r>
+    </w:p>
+    <w:p>
+      <w:r>
+        <w:lastRenderedPageBreak/>
+        <w:drawing>
+          <wp:inline distT="0" distB="0" distL="0" distR="0" wp14:anchorId="3589F8F2" wp14:editId="2D67F26B">
+            <wp:extent cx="5943600" cy="3599180"/>
+            <wp:effectExtent l="0" t="0" r="0" b="1270"/>
+            <wp:docPr id="21" name="Picture 21"/>
+            <wp:cNvGraphicFramePr>
+              <a:graphicFrameLocks xmlns:a="http://schemas.openxmlformats.org/drawingml/2006/main" noChangeAspect="1"/>
+            </wp:cNvGraphicFramePr>
+            <a:graphic xmlns:a="http://schemas.openxmlformats.org/drawingml/2006/main">
+              <a:graphicData uri="http://schemas.openxmlformats.org/drawingml/2006/picture">
+                <pic:pic xmlns:pic="http://schemas.openxmlformats.org/drawingml/2006/picture">
+                  <pic:nvPicPr>
+                    <pic:cNvPr id="1" name=""/>
+                    <pic:cNvPicPr/>
+                  </pic:nvPicPr>
+                  <pic:blipFill>
+                    <a:blip r:embed="rId20"/>
+                    <a:stretch>
+                      <a:fillRect/>
+                    </a:stretch>
+                  </pic:blipFill>
+                  <pic:spPr>
+                    <a:xfrm>
+                      <a:off x="0" y="0"/>
+                      <a:ext cx="5943600" cy="3599180"/>
+                    </a:xfrm>
+                    <a:prstGeom prst="rect">
+                      <a:avLst/>
+                    </a:prstGeom>
+                  </pic:spPr>
+                </pic:pic>
+              </a:graphicData>
+            </a:graphic>
+          </wp:inline>
+        </w:drawing>
+      </w:r>
+    </w:p>
+    <w:p/>
+    <w:p>
+      <w:proofErr w:type="gramStart"/>
+      <w:r>
+        <w:t>Finally</w:t>
+      </w:r>
+      <w:proofErr w:type="gramEnd"/>
+      <w:r>
+        <w:t xml:space="preserve"> the </w:t>
+      </w:r>
+      <w:r>
+        <w:t xml:space="preserve">insert latency was lower for MongoDB and much more consistent than for </w:t>
+      </w:r>
+      <w:r>
+        <w:t>MySQL.</w:t>
+      </w:r>
+      <w:r>
+        <w:t xml:space="preserve"> There is a significant </w:t>
+      </w:r>
+      <w:r>
+        <w:t xml:space="preserve">difference at 5K for the </w:t>
+      </w:r>
+      <w:r>
+        <w:t>relational one</w:t>
+      </w:r>
+      <w:r>
+        <w:t xml:space="preserve">, </w:t>
+      </w:r>
+      <w:r>
+        <w:t>as it is below 4ms</w:t>
+      </w:r>
+      <w:r>
+        <w:t xml:space="preserve"> for </w:t>
+      </w:r>
+      <w:proofErr w:type="spellStart"/>
+      <w:proofErr w:type="gramStart"/>
+      <w:r>
+        <w:t>workloada</w:t>
+      </w:r>
+      <w:proofErr w:type="spellEnd"/>
+      <w:proofErr w:type="gramEnd"/>
+      <w:r>
+        <w:t xml:space="preserve"> but it approaches 12 </w:t>
+      </w:r>
+      <w:proofErr w:type="spellStart"/>
+      <w:r>
+        <w:t>ms</w:t>
+      </w:r>
+      <w:proofErr w:type="spellEnd"/>
+      <w:r>
+        <w:t xml:space="preserve"> for </w:t>
+      </w:r>
+      <w:proofErr w:type="spellStart"/>
+      <w:r>
+        <w:t>workloadb</w:t>
+      </w:r>
+      <w:proofErr w:type="spellEnd"/>
+      <w:r>
+        <w:t>. Then</w:t>
+      </w:r>
+      <w:r>
+        <w:t xml:space="preserve"> this effect </w:t>
+      </w:r>
+      <w:r>
+        <w:t>that seems to be due to the type of workload becomes much more balanced.</w:t>
+      </w:r>
+    </w:p>
+    <w:p>
+      <w:pPr>
+        <w:pStyle w:val="Heading1"/>
+      </w:pPr>
+      <w:r>
+        <w:lastRenderedPageBreak/>
+        <w:drawing>
+          <wp:inline distT="0" distB="0" distL="0" distR="0" wp14:anchorId="0F9FA880" wp14:editId="10956320">
+            <wp:extent cx="5943600" cy="3623310"/>
+            <wp:effectExtent l="0" t="0" r="0" b="0"/>
+            <wp:docPr id="20" name="Picture 20"/>
+            <wp:cNvGraphicFramePr>
+              <a:graphicFrameLocks xmlns:a="http://schemas.openxmlformats.org/drawingml/2006/main" noChangeAspect="1"/>
+            </wp:cNvGraphicFramePr>
+            <a:graphic xmlns:a="http://schemas.openxmlformats.org/drawingml/2006/main">
+              <a:graphicData uri="http://schemas.openxmlformats.org/drawingml/2006/picture">
+                <pic:pic xmlns:pic="http://schemas.openxmlformats.org/drawingml/2006/picture">
+                  <pic:nvPicPr>
+                    <pic:cNvPr id="1" name=""/>
+                    <pic:cNvPicPr/>
+                  </pic:nvPicPr>
+                  <pic:blipFill>
+                    <a:blip r:embed="rId21"/>
+                    <a:stretch>
+                      <a:fillRect/>
+                    </a:stretch>
+                  </pic:blipFill>
+                  <pic:spPr>
+                    <a:xfrm>
+                      <a:off x="0" y="0"/>
+                      <a:ext cx="5943600" cy="3623310"/>
+                    </a:xfrm>
+                    <a:prstGeom prst="rect">
+                      <a:avLst/>
+                    </a:prstGeom>
+                  </pic:spPr>
+                </pic:pic>
+              </a:graphicData>
+            </a:graphic>
+          </wp:inline>
+        </w:drawing>
+      </w:r>
+    </w:p>
+    <w:p>
+      <w:r>
+        <w:t>In general terms</w:t>
+      </w:r>
+      <w:r>
+        <w:t xml:space="preserve"> MongoDB performed better than MySQL </w:t>
+      </w:r>
+      <w:r>
+        <w:t xml:space="preserve">for the two workloads tested and </w:t>
+      </w:r>
+      <w:r>
+        <w:t xml:space="preserve">was able to deal with the increase of the </w:t>
+      </w:r>
+      <w:r>
+        <w:t>record count</w:t>
+      </w:r>
+      <w:r>
+        <w:t xml:space="preserve">s in a </w:t>
+      </w:r>
+      <w:r>
+        <w:t xml:space="preserve">much </w:t>
+      </w:r>
+      <w:r>
+        <w:t>more efficient way.</w:t>
+      </w:r>
+      <w:r>
+        <w:t xml:space="preserve"> It is only behind at the cleanup latency but </w:t>
+      </w:r>
+      <w:r>
+        <w:t>overall,</w:t>
+      </w:r>
+      <w:r>
+        <w:t xml:space="preserve"> </w:t>
+      </w:r>
+      <w:r>
+        <w:t>its</w:t>
+      </w:r>
+      <w:r>
+        <w:t xml:space="preserve"> runtime is</w:t>
+      </w:r>
+      <w:r>
+        <w:t xml:space="preserve"> much lower </w:t>
+      </w:r>
+      <w:r>
+        <w:t>and the throughput greater.</w:t>
+      </w:r>
+    </w:p>
+    <w:p/>
+    <w:p/>
     <w:p>
       <w:pPr>
         <w:pStyle w:val="Heading1"/>
@@ -1788,16 +2572,62 @@
         <w:pStyle w:val="NormalWeb"/>
         <w:ind w:left="567" w:hanging="567"/>
       </w:pPr>
-      <w:r>
-        <w:t xml:space="preserve">Damji, J. (2016) </w:t>
+      <w:proofErr w:type="spellStart"/>
+      <w:r>
+        <w:t>Damji</w:t>
+      </w:r>
+      <w:proofErr w:type="spellEnd"/>
+      <w:r>
+        <w:t xml:space="preserve">, J. (2016) </w:t>
       </w:r>
       <w:r>
         <w:rPr>
           <w:i/>
           <w:iCs/>
         </w:rPr>
-        <w:t>RDD vs DataFrames and datasets: A tale of three apache spark apis</w:t>
-      </w:r>
+        <w:t xml:space="preserve">RDD vs </w:t>
+      </w:r>
+      <w:proofErr w:type="spellStart"/>
+      <w:r>
+        <w:rPr>
+          <w:i/>
+          <w:iCs/>
+        </w:rPr>
+        <w:t>DataFrames</w:t>
+      </w:r>
+      <w:proofErr w:type="spellEnd"/>
+      <w:r>
+        <w:rPr>
+          <w:i/>
+          <w:iCs/>
+        </w:rPr>
+        <w:t xml:space="preserve"> and datasets: A tale of three </w:t>
+      </w:r>
+      <w:proofErr w:type="spellStart"/>
+      <w:r>
+        <w:rPr>
+          <w:i/>
+          <w:iCs/>
+        </w:rPr>
+        <w:t>apache</w:t>
+      </w:r>
+      <w:proofErr w:type="spellEnd"/>
+      <w:r>
+        <w:rPr>
+          <w:i/>
+          <w:iCs/>
+        </w:rPr>
+        <w:t xml:space="preserve"> spark </w:t>
+      </w:r>
+      <w:proofErr w:type="spellStart"/>
+      <w:r>
+        <w:rPr>
+          <w:i/>
+          <w:iCs/>
+        </w:rPr>
+        <w:t>apis</w:t>
+      </w:r>
+      <w:proofErr w:type="spellEnd"/>
       <w:r>
         <w:t xml:space="preserve">, </w:t>
       </w:r>

</xml_diff>